<commit_message>
Assignment 4: Questionnaires and Usability Test added
</commit_message>
<xml_diff>
--- a/Sorgente/Assignment 1.docx
+++ b/Sorgente/Assignment 1.docx
@@ -3991,6 +3991,7 @@
           <w:lang w:eastAsia="it-IT"/>
         </w:rPr>
       </w:pPr>
+      <w:proofErr w:type="gramStart"/>
       <w:r>
         <w:rPr>
           <w:rFonts w:ascii="Roboto" w:eastAsia="Times New Roman" w:hAnsi="Roboto" w:cs="Arial"/>
@@ -3999,7 +4000,40 @@
           <w:szCs w:val="24"/>
           <w:lang w:eastAsia="it-IT"/>
         </w:rPr>
-        <w:t>E’ stato anche chiesto agli utenti se avessero ulteriori suggerimenti per la piattaforma. E’ stato suggerito di essere aggiornati sull’esito della segnalazione fatta; e di implementare una funzione per tenere traccia di quanta acqua si spreca negli usi quotidiani.</w:t>
+        <w:t>E’</w:t>
+      </w:r>
+      <w:proofErr w:type="gramEnd"/>
+      <w:r>
+        <w:rPr>
+          <w:rFonts w:ascii="Roboto" w:eastAsia="Times New Roman" w:hAnsi="Roboto" w:cs="Arial"/>
+          <w:color w:val="000000"/>
+          <w:sz w:val="24"/>
+          <w:szCs w:val="24"/>
+          <w:lang w:eastAsia="it-IT"/>
+        </w:rPr>
+        <w:t xml:space="preserve"> stato anche chiesto agli utenti se avessero ulteriori suggerimenti per la piattaforma. </w:t>
+      </w:r>
+      <w:proofErr w:type="gramStart"/>
+      <w:r>
+        <w:rPr>
+          <w:rFonts w:ascii="Roboto" w:eastAsia="Times New Roman" w:hAnsi="Roboto" w:cs="Arial"/>
+          <w:color w:val="000000"/>
+          <w:sz w:val="24"/>
+          <w:szCs w:val="24"/>
+          <w:lang w:eastAsia="it-IT"/>
+        </w:rPr>
+        <w:t>E’</w:t>
+      </w:r>
+      <w:proofErr w:type="gramEnd"/>
+      <w:r>
+        <w:rPr>
+          <w:rFonts w:ascii="Roboto" w:eastAsia="Times New Roman" w:hAnsi="Roboto" w:cs="Arial"/>
+          <w:color w:val="000000"/>
+          <w:sz w:val="24"/>
+          <w:szCs w:val="24"/>
+          <w:lang w:eastAsia="it-IT"/>
+        </w:rPr>
+        <w:t xml:space="preserve"> stato suggerito di essere aggiornati sull’esito della segnalazione fatta; e di implementare una funzione per tenere traccia di quanta acqua si spreca negli usi quotidiani.</w:t>
       </w:r>
     </w:p>
     <w:p>
@@ -4405,7 +4439,17 @@
           <w:szCs w:val="24"/>
           <w:lang w:eastAsia="it-IT"/>
         </w:rPr>
-        <w:t xml:space="preserve">è consapevole del fatto che solo l'1% dell'acqua sulla Terra è potabile, fresca e liquida, e se non provvediamo a salvaguardare le riserve idriche rimaste, </w:t>
+        <w:t xml:space="preserve">è consapevole del fatto che solo l'1% dell'acqua sulla Terra è potabile, fresca e liquida, e se non provvediamo a salvaguardare le riserve idriche </w:t>
+      </w:r>
+      <w:proofErr w:type="gramStart"/>
+      <w:r>
+        <w:rPr>
+          <w:rFonts w:ascii="Roboto" w:eastAsia="Times New Roman" w:hAnsi="Roboto" w:cs="Times New Roman"/>
+          <w:sz w:val="24"/>
+          <w:szCs w:val="24"/>
+          <w:lang w:eastAsia="it-IT"/>
+        </w:rPr>
+        <w:t xml:space="preserve">rimaste, </w:t>
       </w:r>
       <w:r>
         <w:rPr>
@@ -4423,7 +4467,17 @@
           <w:szCs w:val="24"/>
           <w:lang w:eastAsia="it-IT"/>
         </w:rPr>
-        <w:t>si rischia di perdere un bene essenziale per tutti noi</w:t>
+        <w:t>si</w:t>
+      </w:r>
+      <w:proofErr w:type="gramEnd"/>
+      <w:r>
+        <w:rPr>
+          <w:rFonts w:ascii="Roboto" w:eastAsia="Times New Roman" w:hAnsi="Roboto" w:cs="Times New Roman"/>
+          <w:sz w:val="24"/>
+          <w:szCs w:val="24"/>
+          <w:lang w:eastAsia="it-IT"/>
+        </w:rPr>
+        <w:t xml:space="preserve"> rischia di perdere un bene essenziale per tutti noi</w:t>
       </w:r>
       <w:r>
         <w:rPr>
@@ -5310,7 +5364,51 @@
           <w:szCs w:val="24"/>
           <w:lang w:eastAsia="it-IT"/>
         </w:rPr>
-        <w:t xml:space="preserve">Ha abbastanza a cuore il tema “acqua bene prezioso”, non è menefreghista, è un uomo colto ed è consapevole delle conseguenze dello spreco, in particolare di una risorsa così preziosa e limitata . Durante gli anni, mentre andava a lavoro, gli è capitato di imbattersi in manifestazioni contro lo spreco d’acqua, ma la sua priorità era correre sul luogo di lavoro. L’avanzare dell’età lo ha però un po’ distaccato dal suo mondo, e gli ha donato molto più tempo libero, e la voglia di continuare a salvare vite non è passata. </w:t>
+        <w:t xml:space="preserve">Ha abbastanza a cuore il tema “acqua bene prezioso”, non è menefreghista, è un uomo colto ed è consapevole delle conseguenze dello spreco, in particolare di una risorsa così preziosa e </w:t>
+      </w:r>
+      <w:proofErr w:type="gramStart"/>
+      <w:r>
+        <w:rPr>
+          <w:rFonts w:ascii="Roboto" w:eastAsia="Times New Roman" w:hAnsi="Roboto" w:cs="Times New Roman"/>
+          <w:color w:val="000000"/>
+          <w:sz w:val="24"/>
+          <w:szCs w:val="24"/>
+          <w:lang w:eastAsia="it-IT"/>
+        </w:rPr>
+        <w:t>limitata .</w:t>
+      </w:r>
+      <w:proofErr w:type="gramEnd"/>
+      <w:r>
+        <w:rPr>
+          <w:rFonts w:ascii="Roboto" w:eastAsia="Times New Roman" w:hAnsi="Roboto" w:cs="Times New Roman"/>
+          <w:color w:val="000000"/>
+          <w:sz w:val="24"/>
+          <w:szCs w:val="24"/>
+          <w:lang w:eastAsia="it-IT"/>
+        </w:rPr>
+        <w:t xml:space="preserve"> Durante gli anni, mentre andava </w:t>
+      </w:r>
+      <w:proofErr w:type="gramStart"/>
+      <w:r>
+        <w:rPr>
+          <w:rFonts w:ascii="Roboto" w:eastAsia="Times New Roman" w:hAnsi="Roboto" w:cs="Times New Roman"/>
+          <w:color w:val="000000"/>
+          <w:sz w:val="24"/>
+          <w:szCs w:val="24"/>
+          <w:lang w:eastAsia="it-IT"/>
+        </w:rPr>
+        <w:t>a</w:t>
+      </w:r>
+      <w:proofErr w:type="gramEnd"/>
+      <w:r>
+        <w:rPr>
+          <w:rFonts w:ascii="Roboto" w:eastAsia="Times New Roman" w:hAnsi="Roboto" w:cs="Times New Roman"/>
+          <w:color w:val="000000"/>
+          <w:sz w:val="24"/>
+          <w:szCs w:val="24"/>
+          <w:lang w:eastAsia="it-IT"/>
+        </w:rPr>
+        <w:t xml:space="preserve"> lavoro, gli è capitato di imbattersi in manifestazioni contro lo spreco d’acqua, ma la sua priorità era correre sul luogo di lavoro. L’avanzare dell’età lo ha però un po’ distaccato dal suo mondo, e gli ha donato molto più tempo libero, e la voglia di continuare a salvare vite non è passata. </w:t>
       </w:r>
     </w:p>
     <w:p>
@@ -5994,7 +6092,17 @@
           <w:szCs w:val="24"/>
           <w:lang w:eastAsia="it-IT"/>
         </w:rPr>
-        <w:t>: Valutare un segnalazione</w:t>
+        <w:t xml:space="preserve">: Valutare </w:t>
+      </w:r>
+      <w:r>
+        <w:rPr>
+          <w:rFonts w:ascii="Roboto" w:eastAsia="Times New Roman" w:hAnsi="Roboto" w:cs="Arial"/>
+          <w:color w:val="000000"/>
+          <w:sz w:val="24"/>
+          <w:szCs w:val="24"/>
+          <w:lang w:eastAsia="it-IT"/>
+        </w:rPr>
+        <w:t>una segnalazione</w:t>
       </w:r>
     </w:p>
     <w:p>
@@ -6114,7 +6222,17 @@
           <w:szCs w:val="24"/>
           <w:lang w:eastAsia="it-IT"/>
         </w:rPr>
-        <w:t>: Tener traccia dei propri sprechi</w:t>
+        <w:t xml:space="preserve">: Tener traccia dei propri </w:t>
+      </w:r>
+      <w:r>
+        <w:rPr>
+          <w:rFonts w:ascii="Roboto" w:eastAsia="Times New Roman" w:hAnsi="Roboto" w:cs="Arial"/>
+          <w:color w:val="000000"/>
+          <w:sz w:val="24"/>
+          <w:szCs w:val="24"/>
+          <w:lang w:eastAsia="it-IT"/>
+        </w:rPr>
+        <w:t>consumi</w:t>
       </w:r>
     </w:p>
     <w:p>
@@ -11076,7 +11194,7 @@
         <w:tblLook w:val="04A0" w:firstRow="1" w:lastRow="0" w:firstColumn="1" w:lastColumn="0" w:noHBand="0" w:noVBand="1"/>
       </w:tblPr>
       <w:tblGrid>
-        <w:gridCol w:w="5162"/>
+        <w:gridCol w:w="5166"/>
         <w:gridCol w:w="662"/>
         <w:gridCol w:w="662"/>
         <w:gridCol w:w="662"/>

</xml_diff>